<commit_message>
Corrección de errores Documentación
</commit_message>
<xml_diff>
--- a/Documentación/Documentación del Diagrama Relacional.docx
+++ b/Documentación/Documentación del Diagrama Relacional.docx
@@ -7,11 +7,15 @@
         <w:pStyle w:val="Ttulo3"/>
         <w:jc w:val="center"/>
         <w:rPr>
-          <w:sz w:val="18"/>
-          <w:szCs w:val="18"/>
-        </w:rPr>
-      </w:pPr>
-      <w:r>
+          <w:sz w:val="44"/>
+          <w:szCs w:val="44"/>
+        </w:rPr>
+      </w:pPr>
+      <w:r>
+        <w:rPr>
+          <w:sz w:val="44"/>
+          <w:szCs w:val="44"/>
+        </w:rPr>
         <w:t>Documentación del Diagrama Relacional</w:t>
       </w:r>
     </w:p>
@@ -978,8 +982,6 @@
         </w:rPr>
         <w:t xml:space="preserve"> Imagen o logo que representa a la empresa.</w:t>
       </w:r>
-      <w:bookmarkStart w:id="0" w:name="_GoBack"/>
-      <w:bookmarkEnd w:id="0"/>
     </w:p>
     <w:p>
       <w:pPr>
@@ -1113,6 +1115,7 @@
           <w:szCs w:val="18"/>
           <w:lang w:eastAsia="es-AR"/>
         </w:rPr>
+        <w:lastRenderedPageBreak/>
         <w:t>precio_actual_venta</w:t>
       </w:r>
       <w:proofErr w:type="spellEnd"/>
@@ -1150,7 +1153,6 @@
           <w:szCs w:val="18"/>
           <w:lang w:eastAsia="es-AR"/>
         </w:rPr>
-        <w:lastRenderedPageBreak/>
         <w:t>cantidad_compra_diaria</w:t>
       </w:r>
       <w:proofErr w:type="spellEnd"/>
@@ -2201,6 +2203,34 @@
           <w:lang w:eastAsia="es-AR"/>
         </w:rPr>
       </w:pPr>
+    </w:p>
+    <w:p>
+      <w:pPr>
+        <w:shd w:val="clear" w:color="auto" w:fill="FBFBFB"/>
+        <w:spacing w:before="100" w:beforeAutospacing="1" w:after="100" w:afterAutospacing="1" w:line="240" w:lineRule="auto"/>
+        <w:rPr>
+          <w:rFonts w:ascii="Helvetica" w:eastAsia="Times New Roman" w:hAnsi="Helvetica" w:cs="Helvetica"/>
+          <w:color w:val="000000"/>
+          <w:sz w:val="18"/>
+          <w:szCs w:val="18"/>
+          <w:lang w:eastAsia="es-AR"/>
+        </w:rPr>
+      </w:pPr>
+      <w:bookmarkStart w:id="0" w:name="_GoBack"/>
+      <w:bookmarkEnd w:id="0"/>
+    </w:p>
+    <w:p>
+      <w:pPr>
+        <w:shd w:val="clear" w:color="auto" w:fill="FBFBFB"/>
+        <w:spacing w:before="100" w:beforeAutospacing="1" w:after="100" w:afterAutospacing="1" w:line="240" w:lineRule="auto"/>
+        <w:rPr>
+          <w:rFonts w:ascii="Helvetica" w:eastAsia="Times New Roman" w:hAnsi="Helvetica" w:cs="Helvetica"/>
+          <w:color w:val="000000"/>
+          <w:sz w:val="18"/>
+          <w:szCs w:val="18"/>
+          <w:lang w:eastAsia="es-AR"/>
+        </w:rPr>
+      </w:pPr>
       <w:r>
         <w:rPr>
           <w:rFonts w:ascii="Helvetica" w:eastAsia="Times New Roman" w:hAnsi="Helvetica" w:cs="Helvetica"/>
@@ -2211,6 +2241,7 @@
           <w:szCs w:val="21"/>
           <w:lang w:eastAsia="es-AR"/>
         </w:rPr>
+        <w:lastRenderedPageBreak/>
         <w:t>6</w:t>
       </w:r>
       <w:r>
@@ -2320,7 +2351,6 @@
           <w:u w:val="single"/>
           <w:lang w:eastAsia="es-AR"/>
         </w:rPr>
-        <w:lastRenderedPageBreak/>
         <w:t>id_elemento_portafolio</w:t>
       </w:r>
       <w:proofErr w:type="spellEnd"/>
@@ -2861,16 +2891,40 @@
     <w:p/>
     <w:p>
       <w:pPr>
+        <w:rPr>
+          <w:rFonts w:ascii="Times New Roman" w:eastAsia="Times New Roman" w:hAnsi="Times New Roman" w:cs="Times New Roman"/>
+          <w:noProof/>
+          <w:sz w:val="24"/>
+          <w:szCs w:val="24"/>
+          <w:lang w:eastAsia="es-AR"/>
+        </w:rPr>
+      </w:pPr>
+      <w:r>
+        <w:rPr>
+          <w:noProof/>
+        </w:rPr>
+        <w:br w:type="page"/>
+      </w:r>
+    </w:p>
+    <w:p>
+      <w:pPr>
         <w:pStyle w:val="NormalWeb"/>
       </w:pPr>
-      <w:r>
+    </w:p>
+    <w:p>
+      <w:pPr>
+        <w:pStyle w:val="NormalWeb"/>
         <w:rPr>
           <w:noProof/>
         </w:rPr>
-        <w:lastRenderedPageBreak/>
+      </w:pPr>
+      <w:r>
+        <w:rPr>
+          <w:noProof/>
+        </w:rPr>
         <w:drawing>
-          <wp:inline distT="0" distB="0" distL="0" distR="0">
-            <wp:extent cx="5629302" cy="7849589"/>
+          <wp:inline distT="0" distB="0" distL="0" distR="0" wp14:anchorId="519ADF1A" wp14:editId="3D6DC668">
+            <wp:extent cx="5398770" cy="3342233"/>
             <wp:effectExtent l="0" t="0" r="0" b="0"/>
             <wp:docPr id="1" name="Imagen 1" descr="C:\Users\54346\Downloads\Diagrama-del-Modelo-Relacional.drawio.png"/>
             <wp:cNvGraphicFramePr>
@@ -2885,7 +2939,7 @@
                       <a:picLocks noChangeAspect="1" noChangeArrowheads="1"/>
                     </pic:cNvPicPr>
                   </pic:nvPicPr>
-                  <pic:blipFill>
+                  <pic:blipFill rotWithShape="1">
                     <a:blip r:embed="rId4">
                       <a:extLst>
                         <a:ext uri="{28A0092B-C50C-407E-A947-70E740481C1C}">
@@ -2893,15 +2947,13 @@
                         </a:ext>
                       </a:extLst>
                     </a:blip>
-                    <a:srcRect/>
-                    <a:stretch>
-                      <a:fillRect/>
-                    </a:stretch>
+                    <a:srcRect t="55601" b="1"/>
+                    <a:stretch/>
                   </pic:blipFill>
                   <pic:spPr bwMode="auto">
                     <a:xfrm>
                       <a:off x="0" y="0"/>
-                      <a:ext cx="5669820" cy="7906088"/>
+                      <a:ext cx="5400040" cy="3343019"/>
                     </a:xfrm>
                     <a:prstGeom prst="rect">
                       <a:avLst/>
@@ -2910,6 +2962,72 @@
                     <a:ln>
                       <a:noFill/>
                     </a:ln>
+                    <a:extLst>
+                      <a:ext uri="{53640926-AAD7-44D8-BBD7-CCE9431645EC}">
+                        <a14:shadowObscured xmlns:a14="http://schemas.microsoft.com/office/drawing/2010/main"/>
+                      </a:ext>
+                    </a:extLst>
+                  </pic:spPr>
+                </pic:pic>
+              </a:graphicData>
+            </a:graphic>
+          </wp:inline>
+        </w:drawing>
+      </w:r>
+    </w:p>
+    <w:p>
+      <w:pPr>
+        <w:pStyle w:val="NormalWeb"/>
+      </w:pPr>
+      <w:r>
+        <w:rPr>
+          <w:noProof/>
+        </w:rPr>
+        <w:drawing>
+          <wp:inline distT="0" distB="0" distL="0" distR="0">
+            <wp:extent cx="5830570" cy="4500748"/>
+            <wp:effectExtent l="0" t="0" r="0" b="0"/>
+            <wp:docPr id="2" name="Imagen 2" descr="C:\Users\54346\OneDrive\Escritorio\Diagrama ER.png"/>
+            <wp:cNvGraphicFramePr>
+              <a:graphicFrameLocks xmlns:a="http://schemas.openxmlformats.org/drawingml/2006/main" noChangeAspect="1"/>
+            </wp:cNvGraphicFramePr>
+            <a:graphic xmlns:a="http://schemas.openxmlformats.org/drawingml/2006/main">
+              <a:graphicData uri="http://schemas.openxmlformats.org/drawingml/2006/picture">
+                <pic:pic xmlns:pic="http://schemas.openxmlformats.org/drawingml/2006/picture">
+                  <pic:nvPicPr>
+                    <pic:cNvPr id="0" name="Picture 1" descr="C:\Users\54346\OneDrive\Escritorio\Diagrama ER.png"/>
+                    <pic:cNvPicPr>
+                      <a:picLocks noChangeAspect="1" noChangeArrowheads="1"/>
+                    </pic:cNvPicPr>
+                  </pic:nvPicPr>
+                  <pic:blipFill rotWithShape="1">
+                    <a:blip r:embed="rId5">
+                      <a:extLst>
+                        <a:ext uri="{28A0092B-C50C-407E-A947-70E740481C1C}">
+                          <a14:useLocalDpi xmlns:a14="http://schemas.microsoft.com/office/drawing/2010/main" val="0"/>
+                        </a:ext>
+                      </a:extLst>
+                    </a:blip>
+                    <a:srcRect b="2439"/>
+                    <a:stretch/>
+                  </pic:blipFill>
+                  <pic:spPr bwMode="auto">
+                    <a:xfrm>
+                      <a:off x="0" y="0"/>
+                      <a:ext cx="5830570" cy="4500748"/>
+                    </a:xfrm>
+                    <a:prstGeom prst="rect">
+                      <a:avLst/>
+                    </a:prstGeom>
+                    <a:noFill/>
+                    <a:ln>
+                      <a:noFill/>
+                    </a:ln>
+                    <a:extLst>
+                      <a:ext uri="{53640926-AAD7-44D8-BBD7-CCE9431645EC}">
+                        <a14:shadowObscured xmlns:a14="http://schemas.microsoft.com/office/drawing/2010/main"/>
+                      </a:ext>
+                    </a:extLst>
                   </pic:spPr>
                 </pic:pic>
               </a:graphicData>

</xml_diff>

<commit_message>
Correción errores en documentacion del diagrama ER
</commit_message>
<xml_diff>
--- a/Documentación/Documentación del Diagrama Relacional.docx
+++ b/Documentación/Documentación del Diagrama Relacional.docx
@@ -136,16 +136,97 @@
           <w:lang w:eastAsia="es-AR"/>
         </w:rPr>
       </w:pPr>
-      <w:proofErr w:type="spellStart"/>
-      <w:r>
-        <w:rPr>
-          <w:rFonts w:ascii="Helvetica" w:eastAsia="Times New Roman" w:hAnsi="Helvetica" w:cs="Helvetica"/>
-          <w:b/>
-          <w:bCs/>
-          <w:color w:val="000000"/>
-          <w:sz w:val="18"/>
-          <w:szCs w:val="18"/>
-          <w:u w:val="single"/>
+      <w:r>
+        <w:rPr>
+          <w:rFonts w:ascii="Helvetica" w:eastAsia="Times New Roman" w:hAnsi="Helvetica" w:cs="Helvetica"/>
+          <w:b/>
+          <w:bCs/>
+          <w:color w:val="000000"/>
+          <w:sz w:val="18"/>
+          <w:szCs w:val="18"/>
+          <w:lang w:eastAsia="es-AR"/>
+        </w:rPr>
+        <w:t>nombre_usuario</w:t>
+      </w:r>
+      <w:r>
+        <w:rPr>
+          <w:rFonts w:ascii="Helvetica" w:eastAsia="Times New Roman" w:hAnsi="Helvetica" w:cs="Helvetica"/>
+          <w:b/>
+          <w:bCs/>
+          <w:color w:val="000000"/>
+          <w:sz w:val="18"/>
+          <w:szCs w:val="18"/>
+          <w:lang w:eastAsia="es-AR"/>
+        </w:rPr>
+        <w:t xml:space="preserve"> (PK)</w:t>
+      </w:r>
+      <w:r>
+        <w:rPr>
+          <w:rFonts w:ascii="Helvetica" w:eastAsia="Times New Roman" w:hAnsi="Helvetica" w:cs="Helvetica"/>
+          <w:color w:val="000000"/>
+          <w:sz w:val="18"/>
+          <w:szCs w:val="18"/>
+          <w:lang w:eastAsia="es-AR"/>
+        </w:rPr>
+        <w:t>: Identificador único para el usuario.</w:t>
+      </w:r>
+    </w:p>
+    <w:p>
+      <w:pPr>
+        <w:shd w:val="clear" w:color="auto" w:fill="FBFBFB"/>
+        <w:spacing w:before="100" w:beforeAutospacing="1" w:after="100" w:afterAutospacing="1" w:line="240" w:lineRule="auto"/>
+        <w:rPr>
+          <w:rFonts w:ascii="Helvetica" w:eastAsia="Times New Roman" w:hAnsi="Helvetica" w:cs="Helvetica"/>
+          <w:color w:val="000000"/>
+          <w:sz w:val="18"/>
+          <w:szCs w:val="18"/>
+          <w:lang w:eastAsia="es-AR"/>
+        </w:rPr>
+      </w:pPr>
+      <w:r>
+        <w:rPr>
+          <w:rFonts w:ascii="Helvetica" w:eastAsia="Times New Roman" w:hAnsi="Helvetica" w:cs="Helvetica"/>
+          <w:b/>
+          <w:bCs/>
+          <w:color w:val="000000"/>
+          <w:sz w:val="18"/>
+          <w:szCs w:val="18"/>
+          <w:lang w:eastAsia="es-AR"/>
+        </w:rPr>
+        <w:t>contraseña</w:t>
+      </w:r>
+      <w:r>
+        <w:rPr>
+          <w:rFonts w:ascii="Helvetica" w:eastAsia="Times New Roman" w:hAnsi="Helvetica" w:cs="Helvetica"/>
+          <w:color w:val="000000"/>
+          <w:sz w:val="18"/>
+          <w:szCs w:val="18"/>
+          <w:lang w:eastAsia="es-AR"/>
+        </w:rPr>
+        <w:t>: Almacena la contraseña del usuario.</w:t>
+      </w:r>
+    </w:p>
+    <w:p>
+      <w:pPr>
+        <w:shd w:val="clear" w:color="auto" w:fill="FBFBFB"/>
+        <w:spacing w:before="100" w:beforeAutospacing="1" w:after="100" w:afterAutospacing="1" w:line="240" w:lineRule="auto"/>
+        <w:rPr>
+          <w:rFonts w:ascii="Helvetica" w:eastAsia="Times New Roman" w:hAnsi="Helvetica" w:cs="Helvetica"/>
+          <w:color w:val="000000"/>
+          <w:sz w:val="18"/>
+          <w:szCs w:val="18"/>
+          <w:lang w:eastAsia="es-AR"/>
+        </w:rPr>
+      </w:pPr>
+      <w:proofErr w:type="spellStart"/>
+      <w:r>
+        <w:rPr>
+          <w:rFonts w:ascii="Helvetica" w:eastAsia="Times New Roman" w:hAnsi="Helvetica" w:cs="Helvetica"/>
+          <w:b/>
+          <w:bCs/>
+          <w:color w:val="000000"/>
+          <w:sz w:val="18"/>
+          <w:szCs w:val="18"/>
           <w:lang w:eastAsia="es-AR"/>
         </w:rPr>
         <w:t>identificador_fiscal</w:t>
@@ -159,34 +240,34 @@
           <w:szCs w:val="18"/>
           <w:lang w:eastAsia="es-AR"/>
         </w:rPr>
-        <w:t> </w:t>
-      </w:r>
-      <w:r>
-        <w:rPr>
-          <w:rFonts w:ascii="Helvetica" w:eastAsia="Times New Roman" w:hAnsi="Helvetica" w:cs="Helvetica"/>
-          <w:b/>
-          <w:bCs/>
-          <w:color w:val="000000"/>
-          <w:sz w:val="18"/>
-          <w:szCs w:val="18"/>
-          <w:lang w:eastAsia="es-AR"/>
-        </w:rPr>
-        <w:t>(PK)</w:t>
-      </w:r>
-      <w:r>
-        <w:rPr>
-          <w:rFonts w:ascii="Helvetica" w:eastAsia="Times New Roman" w:hAnsi="Helvetica" w:cs="Helvetica"/>
-          <w:color w:val="000000"/>
-          <w:sz w:val="18"/>
-          <w:szCs w:val="18"/>
-          <w:lang w:eastAsia="es-AR"/>
-        </w:rPr>
-        <w:t xml:space="preserve">: Identificador único del inversor es el </w:t>
-      </w:r>
-      <w:proofErr w:type="spellStart"/>
-      <w:r>
-        <w:rPr>
-          <w:rFonts w:ascii="Helvetica" w:eastAsia="Times New Roman" w:hAnsi="Helvetica" w:cs="Helvetica"/>
+        <w:t>: Número de identificación fiscal del usuario (</w:t>
+      </w:r>
+      <w:proofErr w:type="spellStart"/>
+      <w:r>
+        <w:rPr>
+          <w:rFonts w:ascii="Courier New" w:eastAsia="Times New Roman" w:hAnsi="Courier New" w:cs="Courier New"/>
+          <w:color w:val="000000"/>
+          <w:sz w:val="18"/>
+          <w:szCs w:val="18"/>
+          <w:lang w:eastAsia="es-AR"/>
+        </w:rPr>
+        <w:t>cuit</w:t>
+      </w:r>
+      <w:proofErr w:type="spellEnd"/>
+      <w:r>
+        <w:rPr>
+          <w:rFonts w:ascii="Helvetica" w:eastAsia="Times New Roman" w:hAnsi="Helvetica" w:cs="Helvetica"/>
+          <w:color w:val="000000"/>
+          <w:sz w:val="18"/>
+          <w:szCs w:val="18"/>
+          <w:lang w:eastAsia="es-AR"/>
+        </w:rPr>
+        <w:t> o </w:t>
+      </w:r>
+      <w:proofErr w:type="spellStart"/>
+      <w:r>
+        <w:rPr>
+          <w:rFonts w:ascii="Courier New" w:eastAsia="Times New Roman" w:hAnsi="Courier New" w:cs="Courier New"/>
           <w:color w:val="000000"/>
           <w:sz w:val="18"/>
           <w:szCs w:val="18"/>
@@ -203,205 +284,28 @@
           <w:szCs w:val="18"/>
           <w:lang w:eastAsia="es-AR"/>
         </w:rPr>
-        <w:t xml:space="preserve"> o </w:t>
-      </w:r>
-      <w:proofErr w:type="spellStart"/>
-      <w:r>
-        <w:rPr>
-          <w:rFonts w:ascii="Helvetica" w:eastAsia="Times New Roman" w:hAnsi="Helvetica" w:cs="Helvetica"/>
-          <w:color w:val="000000"/>
-          <w:sz w:val="18"/>
-          <w:szCs w:val="18"/>
-          <w:lang w:eastAsia="es-AR"/>
-        </w:rPr>
-        <w:t>cuit</w:t>
-      </w:r>
-      <w:proofErr w:type="spellEnd"/>
-      <w:r>
-        <w:rPr>
-          <w:rFonts w:ascii="Helvetica" w:eastAsia="Times New Roman" w:hAnsi="Helvetica" w:cs="Helvetica"/>
-          <w:color w:val="000000"/>
-          <w:sz w:val="18"/>
-          <w:szCs w:val="18"/>
-          <w:lang w:eastAsia="es-AR"/>
-        </w:rPr>
-        <w:t xml:space="preserve"> del inversor.</w:t>
-      </w:r>
-    </w:p>
-    <w:p>
-      <w:pPr>
-        <w:shd w:val="clear" w:color="auto" w:fill="FBFBFB"/>
-        <w:spacing w:before="100" w:beforeAutospacing="1" w:after="100" w:afterAutospacing="1" w:line="240" w:lineRule="auto"/>
-        <w:rPr>
-          <w:rFonts w:ascii="Helvetica" w:eastAsia="Times New Roman" w:hAnsi="Helvetica" w:cs="Helvetica"/>
-          <w:color w:val="000000"/>
-          <w:sz w:val="18"/>
-          <w:szCs w:val="18"/>
-          <w:lang w:eastAsia="es-AR"/>
-        </w:rPr>
-      </w:pPr>
-      <w:proofErr w:type="spellStart"/>
-      <w:r>
-        <w:rPr>
-          <w:rFonts w:ascii="Helvetica" w:eastAsia="Times New Roman" w:hAnsi="Helvetica" w:cs="Helvetica"/>
-          <w:b/>
-          <w:bCs/>
-          <w:color w:val="000000"/>
-          <w:sz w:val="18"/>
-          <w:szCs w:val="18"/>
-          <w:lang w:eastAsia="es-AR"/>
-        </w:rPr>
-        <w:t>nombre_usuario</w:t>
-      </w:r>
-      <w:proofErr w:type="spellEnd"/>
-      <w:r>
-        <w:rPr>
-          <w:rFonts w:ascii="Helvetica" w:eastAsia="Times New Roman" w:hAnsi="Helvetica" w:cs="Helvetica"/>
-          <w:b/>
-          <w:bCs/>
-          <w:color w:val="000000"/>
-          <w:sz w:val="18"/>
-          <w:szCs w:val="18"/>
-          <w:lang w:eastAsia="es-AR"/>
-        </w:rPr>
-        <w:t xml:space="preserve"> (PK)</w:t>
-      </w:r>
-      <w:r>
-        <w:rPr>
-          <w:rFonts w:ascii="Helvetica" w:eastAsia="Times New Roman" w:hAnsi="Helvetica" w:cs="Helvetica"/>
-          <w:color w:val="000000"/>
-          <w:sz w:val="18"/>
-          <w:szCs w:val="18"/>
-          <w:lang w:eastAsia="es-AR"/>
-        </w:rPr>
-        <w:t>: Identificador único para el usuario.</w:t>
-      </w:r>
-    </w:p>
-    <w:p>
-      <w:pPr>
-        <w:shd w:val="clear" w:color="auto" w:fill="FBFBFB"/>
-        <w:spacing w:before="100" w:beforeAutospacing="1" w:after="100" w:afterAutospacing="1" w:line="240" w:lineRule="auto"/>
-        <w:rPr>
-          <w:rFonts w:ascii="Helvetica" w:eastAsia="Times New Roman" w:hAnsi="Helvetica" w:cs="Helvetica"/>
-          <w:color w:val="000000"/>
-          <w:sz w:val="18"/>
-          <w:szCs w:val="18"/>
-          <w:lang w:eastAsia="es-AR"/>
-        </w:rPr>
-      </w:pPr>
-      <w:r>
-        <w:rPr>
-          <w:rFonts w:ascii="Helvetica" w:eastAsia="Times New Roman" w:hAnsi="Helvetica" w:cs="Helvetica"/>
-          <w:b/>
-          <w:bCs/>
-          <w:color w:val="000000"/>
-          <w:sz w:val="18"/>
-          <w:szCs w:val="18"/>
-          <w:lang w:eastAsia="es-AR"/>
-        </w:rPr>
-        <w:t>contraseña</w:t>
-      </w:r>
-      <w:r>
-        <w:rPr>
-          <w:rFonts w:ascii="Helvetica" w:eastAsia="Times New Roman" w:hAnsi="Helvetica" w:cs="Helvetica"/>
-          <w:color w:val="000000"/>
-          <w:sz w:val="18"/>
-          <w:szCs w:val="18"/>
-          <w:lang w:eastAsia="es-AR"/>
-        </w:rPr>
-        <w:t>: Almacena la contraseña del usuario.</w:t>
-      </w:r>
-    </w:p>
-    <w:p>
-      <w:pPr>
-        <w:shd w:val="clear" w:color="auto" w:fill="FBFBFB"/>
-        <w:spacing w:before="100" w:beforeAutospacing="1" w:after="100" w:afterAutospacing="1" w:line="240" w:lineRule="auto"/>
-        <w:rPr>
-          <w:rFonts w:ascii="Helvetica" w:eastAsia="Times New Roman" w:hAnsi="Helvetica" w:cs="Helvetica"/>
-          <w:color w:val="000000"/>
-          <w:sz w:val="18"/>
-          <w:szCs w:val="18"/>
-          <w:lang w:eastAsia="es-AR"/>
-        </w:rPr>
-      </w:pPr>
-      <w:proofErr w:type="spellStart"/>
-      <w:r>
-        <w:rPr>
-          <w:rFonts w:ascii="Helvetica" w:eastAsia="Times New Roman" w:hAnsi="Helvetica" w:cs="Helvetica"/>
-          <w:b/>
-          <w:bCs/>
-          <w:color w:val="000000"/>
-          <w:sz w:val="18"/>
-          <w:szCs w:val="18"/>
-          <w:lang w:eastAsia="es-AR"/>
-        </w:rPr>
-        <w:t>identificador_fiscal</w:t>
-      </w:r>
-      <w:proofErr w:type="spellEnd"/>
-      <w:r>
-        <w:rPr>
-          <w:rFonts w:ascii="Helvetica" w:eastAsia="Times New Roman" w:hAnsi="Helvetica" w:cs="Helvetica"/>
-          <w:color w:val="000000"/>
-          <w:sz w:val="18"/>
-          <w:szCs w:val="18"/>
-          <w:lang w:eastAsia="es-AR"/>
-        </w:rPr>
-        <w:t>: Número de identificación fiscal del usuario (</w:t>
-      </w:r>
-      <w:proofErr w:type="spellStart"/>
-      <w:r>
-        <w:rPr>
-          <w:rFonts w:ascii="Courier New" w:eastAsia="Times New Roman" w:hAnsi="Courier New" w:cs="Courier New"/>
-          <w:color w:val="000000"/>
-          <w:sz w:val="18"/>
-          <w:szCs w:val="18"/>
-          <w:lang w:eastAsia="es-AR"/>
-        </w:rPr>
-        <w:t>cuit</w:t>
-      </w:r>
-      <w:proofErr w:type="spellEnd"/>
-      <w:r>
-        <w:rPr>
-          <w:rFonts w:ascii="Helvetica" w:eastAsia="Times New Roman" w:hAnsi="Helvetica" w:cs="Helvetica"/>
-          <w:color w:val="000000"/>
-          <w:sz w:val="18"/>
-          <w:szCs w:val="18"/>
-          <w:lang w:eastAsia="es-AR"/>
-        </w:rPr>
-        <w:t> o </w:t>
-      </w:r>
-      <w:proofErr w:type="spellStart"/>
-      <w:r>
-        <w:rPr>
-          <w:rFonts w:ascii="Courier New" w:eastAsia="Times New Roman" w:hAnsi="Courier New" w:cs="Courier New"/>
-          <w:color w:val="000000"/>
-          <w:sz w:val="18"/>
-          <w:szCs w:val="18"/>
-          <w:lang w:eastAsia="es-AR"/>
-        </w:rPr>
-        <w:t>cuil</w:t>
-      </w:r>
-      <w:proofErr w:type="spellEnd"/>
-      <w:r>
-        <w:rPr>
-          <w:rFonts w:ascii="Helvetica" w:eastAsia="Times New Roman" w:hAnsi="Helvetica" w:cs="Helvetica"/>
-          <w:color w:val="000000"/>
-          <w:sz w:val="18"/>
-          <w:szCs w:val="18"/>
-          <w:lang w:eastAsia="es-AR"/>
-        </w:rPr>
-        <w:t xml:space="preserve">). En este caso se nos había ocurrido hacer una entidad </w:t>
-      </w:r>
-      <w:proofErr w:type="spellStart"/>
-      <w:r>
-        <w:rPr>
-          <w:rFonts w:ascii="Helvetica" w:eastAsia="Times New Roman" w:hAnsi="Helvetica" w:cs="Helvetica"/>
-          <w:color w:val="000000"/>
-          <w:sz w:val="18"/>
-          <w:szCs w:val="18"/>
-          <w:lang w:eastAsia="es-AR"/>
-        </w:rPr>
-        <w:t>Persona_fiscal</w:t>
+        <w:t xml:space="preserve">). En este caso se nos había ocurrido </w:t>
+      </w:r>
+      <w:r>
+        <w:rPr>
+          <w:rFonts w:ascii="Helvetica" w:eastAsia="Times New Roman" w:hAnsi="Helvetica" w:cs="Helvetica"/>
+          <w:color w:val="000000"/>
+          <w:sz w:val="18"/>
+          <w:szCs w:val="18"/>
+          <w:lang w:eastAsia="es-AR"/>
+        </w:rPr>
+        <w:t xml:space="preserve">hacer una entidad </w:t>
+      </w:r>
+      <w:proofErr w:type="spellStart"/>
+      <w:r>
+        <w:rPr>
+          <w:rFonts w:ascii="Helvetica" w:eastAsia="Times New Roman" w:hAnsi="Helvetica" w:cs="Helvetica"/>
+          <w:color w:val="000000"/>
+          <w:sz w:val="18"/>
+          <w:szCs w:val="18"/>
+          <w:lang w:eastAsia="es-AR"/>
+        </w:rPr>
+        <w:t>Persona_fisca</w:t>
       </w:r>
       <w:proofErr w:type="spellEnd"/>
       <w:r>
@@ -438,7 +342,19 @@
           <w:szCs w:val="18"/>
           <w:lang w:eastAsia="es-AR"/>
         </w:rPr>
-        <w:t>símbolo_imagen</w:t>
+        <w:t>si</w:t>
+      </w:r>
+      <w:r>
+        <w:rPr>
+          <w:rFonts w:ascii="Helvetica" w:eastAsia="Times New Roman" w:hAnsi="Helvetica" w:cs="Helvetica"/>
+          <w:b/>
+          <w:bCs/>
+          <w:color w:val="000000"/>
+          <w:sz w:val="18"/>
+          <w:szCs w:val="18"/>
+          <w:lang w:eastAsia="es-AR"/>
+        </w:rPr>
+        <w:t>mbolo_imagen</w:t>
       </w:r>
       <w:proofErr w:type="spellEnd"/>
       <w:r>
@@ -623,18 +539,32 @@
           <w:lang w:eastAsia="es-AR"/>
         </w:rPr>
       </w:pPr>
-      <w:r>
-        <w:rPr>
-          <w:rFonts w:ascii="Helvetica" w:eastAsia="Times New Roman" w:hAnsi="Helvetica" w:cs="Helvetica"/>
-          <w:b/>
-          <w:bCs/>
-          <w:color w:val="000000"/>
-          <w:sz w:val="18"/>
-          <w:szCs w:val="18"/>
-          <w:lang w:eastAsia="es-AR"/>
-        </w:rPr>
-        <w:t>dirección</w:t>
-      </w:r>
+      <w:proofErr w:type="spellStart"/>
+      <w:r>
+        <w:rPr>
+          <w:rFonts w:ascii="Helvetica" w:eastAsia="Times New Roman" w:hAnsi="Helvetica" w:cs="Helvetica"/>
+          <w:b/>
+          <w:bCs/>
+          <w:color w:val="000000"/>
+          <w:sz w:val="18"/>
+          <w:szCs w:val="18"/>
+          <w:lang w:eastAsia="es-AR"/>
+        </w:rPr>
+        <w:t>direccio</w:t>
+      </w:r>
+      <w:r>
+        <w:rPr>
+          <w:rFonts w:ascii="Helvetica" w:eastAsia="Times New Roman" w:hAnsi="Helvetica" w:cs="Helvetica"/>
+          <w:b/>
+          <w:bCs/>
+          <w:color w:val="000000"/>
+          <w:sz w:val="18"/>
+          <w:szCs w:val="18"/>
+          <w:lang w:eastAsia="es-AR"/>
+        </w:rPr>
+        <w:t>n</w:t>
+      </w:r>
+      <w:proofErr w:type="spellEnd"/>
       <w:r>
         <w:rPr>
           <w:rFonts w:ascii="Helvetica" w:eastAsia="Times New Roman" w:hAnsi="Helvetica" w:cs="Helvetica"/>
@@ -658,18 +588,32 @@
           <w:lang w:eastAsia="es-AR"/>
         </w:rPr>
       </w:pPr>
-      <w:r>
-        <w:rPr>
-          <w:rFonts w:ascii="Helvetica" w:eastAsia="Times New Roman" w:hAnsi="Helvetica" w:cs="Helvetica"/>
-          <w:b/>
-          <w:bCs/>
-          <w:color w:val="000000"/>
-          <w:sz w:val="18"/>
-          <w:szCs w:val="18"/>
-          <w:lang w:eastAsia="es-AR"/>
-        </w:rPr>
-        <w:t>teléfono</w:t>
-      </w:r>
+      <w:proofErr w:type="spellStart"/>
+      <w:r>
+        <w:rPr>
+          <w:rFonts w:ascii="Helvetica" w:eastAsia="Times New Roman" w:hAnsi="Helvetica" w:cs="Helvetica"/>
+          <w:b/>
+          <w:bCs/>
+          <w:color w:val="000000"/>
+          <w:sz w:val="18"/>
+          <w:szCs w:val="18"/>
+          <w:lang w:eastAsia="es-AR"/>
+        </w:rPr>
+        <w:t>tele</w:t>
+      </w:r>
+      <w:r>
+        <w:rPr>
+          <w:rFonts w:ascii="Helvetica" w:eastAsia="Times New Roman" w:hAnsi="Helvetica" w:cs="Helvetica"/>
+          <w:b/>
+          <w:bCs/>
+          <w:color w:val="000000"/>
+          <w:sz w:val="18"/>
+          <w:szCs w:val="18"/>
+          <w:lang w:eastAsia="es-AR"/>
+        </w:rPr>
+        <w:t>fono</w:t>
+      </w:r>
+      <w:proofErr w:type="spellEnd"/>
       <w:r>
         <w:rPr>
           <w:rFonts w:ascii="Helvetica" w:eastAsia="Times New Roman" w:hAnsi="Helvetica" w:cs="Helvetica"/>
@@ -959,7 +903,19 @@
           <w:szCs w:val="18"/>
           <w:lang w:eastAsia="es-AR"/>
         </w:rPr>
-        <w:t>Símbolo_empresa</w:t>
+        <w:t>Si</w:t>
+      </w:r>
+      <w:r>
+        <w:rPr>
+          <w:rFonts w:ascii="Helvetica" w:eastAsia="Times New Roman" w:hAnsi="Helvetica" w:cs="Helvetica"/>
+          <w:b/>
+          <w:bCs/>
+          <w:color w:val="000000"/>
+          <w:sz w:val="18"/>
+          <w:szCs w:val="18"/>
+          <w:lang w:eastAsia="es-AR"/>
+        </w:rPr>
+        <w:t>mbolo_empresa</w:t>
       </w:r>
       <w:proofErr w:type="spellEnd"/>
       <w:r>
@@ -1115,44 +1071,44 @@
           <w:szCs w:val="18"/>
           <w:lang w:eastAsia="es-AR"/>
         </w:rPr>
+        <w:t>precio_actual_venta</w:t>
+      </w:r>
+      <w:proofErr w:type="spellEnd"/>
+      <w:r>
+        <w:rPr>
+          <w:rFonts w:ascii="Helvetica" w:eastAsia="Times New Roman" w:hAnsi="Helvetica" w:cs="Helvetica"/>
+          <w:color w:val="000000"/>
+          <w:sz w:val="18"/>
+          <w:szCs w:val="18"/>
+          <w:lang w:eastAsia="es-AR"/>
+        </w:rPr>
+        <w:t>: Precio actual de venta por acción.</w:t>
+      </w:r>
+    </w:p>
+    <w:p>
+      <w:pPr>
+        <w:shd w:val="clear" w:color="auto" w:fill="FBFBFB"/>
+        <w:spacing w:before="100" w:beforeAutospacing="1" w:after="100" w:afterAutospacing="1" w:line="240" w:lineRule="auto"/>
+        <w:rPr>
+          <w:rFonts w:ascii="Helvetica" w:eastAsia="Times New Roman" w:hAnsi="Helvetica" w:cs="Helvetica"/>
+          <w:color w:val="000000"/>
+          <w:sz w:val="18"/>
+          <w:szCs w:val="18"/>
+          <w:lang w:eastAsia="es-AR"/>
+        </w:rPr>
+      </w:pPr>
+      <w:proofErr w:type="spellStart"/>
+      <w:r>
+        <w:rPr>
+          <w:rFonts w:ascii="Helvetica" w:eastAsia="Times New Roman" w:hAnsi="Helvetica" w:cs="Helvetica"/>
+          <w:b/>
+          <w:bCs/>
+          <w:color w:val="000000"/>
+          <w:sz w:val="18"/>
+          <w:szCs w:val="18"/>
+          <w:lang w:eastAsia="es-AR"/>
+        </w:rPr>
         <w:lastRenderedPageBreak/>
-        <w:t>precio_actual_venta</w:t>
-      </w:r>
-      <w:proofErr w:type="spellEnd"/>
-      <w:r>
-        <w:rPr>
-          <w:rFonts w:ascii="Helvetica" w:eastAsia="Times New Roman" w:hAnsi="Helvetica" w:cs="Helvetica"/>
-          <w:color w:val="000000"/>
-          <w:sz w:val="18"/>
-          <w:szCs w:val="18"/>
-          <w:lang w:eastAsia="es-AR"/>
-        </w:rPr>
-        <w:t>: Precio actual de venta por acción.</w:t>
-      </w:r>
-    </w:p>
-    <w:p>
-      <w:pPr>
-        <w:shd w:val="clear" w:color="auto" w:fill="FBFBFB"/>
-        <w:spacing w:before="100" w:beforeAutospacing="1" w:after="100" w:afterAutospacing="1" w:line="240" w:lineRule="auto"/>
-        <w:rPr>
-          <w:rFonts w:ascii="Helvetica" w:eastAsia="Times New Roman" w:hAnsi="Helvetica" w:cs="Helvetica"/>
-          <w:color w:val="000000"/>
-          <w:sz w:val="18"/>
-          <w:szCs w:val="18"/>
-          <w:lang w:eastAsia="es-AR"/>
-        </w:rPr>
-      </w:pPr>
-      <w:proofErr w:type="spellStart"/>
-      <w:r>
-        <w:rPr>
-          <w:rFonts w:ascii="Helvetica" w:eastAsia="Times New Roman" w:hAnsi="Helvetica" w:cs="Helvetica"/>
-          <w:b/>
-          <w:bCs/>
-          <w:color w:val="000000"/>
-          <w:sz w:val="18"/>
-          <w:szCs w:val="18"/>
-          <w:lang w:eastAsia="es-AR"/>
-        </w:rPr>
         <w:t>cantidad_compra_diaria</w:t>
       </w:r>
       <w:proofErr w:type="spellEnd"/>
@@ -1433,7 +1389,6 @@
           <w:color w:val="000000"/>
           <w:sz w:val="18"/>
           <w:szCs w:val="18"/>
-          <w:u w:val="single"/>
           <w:lang w:eastAsia="es-AR"/>
         </w:rPr>
         <w:t>id_portafolio</w:t>
@@ -2216,8 +2171,6 @@
           <w:lang w:eastAsia="es-AR"/>
         </w:rPr>
       </w:pPr>
-      <w:bookmarkStart w:id="0" w:name="_GoBack"/>
-      <w:bookmarkEnd w:id="0"/>
     </w:p>
     <w:p>
       <w:pPr>
@@ -2241,7 +2194,6 @@
           <w:szCs w:val="21"/>
           <w:lang w:eastAsia="es-AR"/>
         </w:rPr>
-        <w:lastRenderedPageBreak/>
         <w:t>6</w:t>
       </w:r>
       <w:r>
@@ -2302,7 +2254,18 @@
           <w:szCs w:val="18"/>
           <w:lang w:eastAsia="es-AR"/>
         </w:rPr>
-        <w:t xml:space="preserve"> Esta entidad almacena información sobre la cantidad de acciones de una empresa particular que el inversor posee en su portafolio. Es fundamental para administrar y rastrear las inversiones de los usuarios dentro del software de </w:t>
+        <w:t xml:space="preserve"> Esta entidad almacena información sobre la cantidad de acciones de una empresa particular que el inversor posee en su portafolio. Es fundamental para administrar y rastrear las </w:t>
+      </w:r>
+      <w:r>
+        <w:rPr>
+          <w:rFonts w:ascii="Helvetica" w:eastAsia="Times New Roman" w:hAnsi="Helvetica" w:cs="Helvetica"/>
+          <w:color w:val="000000"/>
+          <w:sz w:val="18"/>
+          <w:szCs w:val="18"/>
+          <w:lang w:eastAsia="es-AR"/>
+        </w:rPr>
+        <w:lastRenderedPageBreak/>
+        <w:t xml:space="preserve">inversiones de los usuarios dentro del software de </w:t>
       </w:r>
       <w:proofErr w:type="spellStart"/>
       <w:r>
@@ -2732,7 +2695,19 @@
           <w:szCs w:val="21"/>
           <w:lang w:eastAsia="es-AR"/>
         </w:rPr>
-        <w:t>Tipo_operación</w:t>
+        <w:t>Tipo_operacio</w:t>
+      </w:r>
+      <w:r>
+        <w:rPr>
+          <w:rFonts w:ascii="Helvetica" w:eastAsia="Times New Roman" w:hAnsi="Helvetica" w:cs="Helvetica"/>
+          <w:b/>
+          <w:bCs/>
+          <w:color w:val="000000"/>
+          <w:sz w:val="21"/>
+          <w:szCs w:val="21"/>
+          <w:lang w:eastAsia="es-AR"/>
+        </w:rPr>
+        <w:t>n</w:t>
       </w:r>
       <w:proofErr w:type="spellEnd"/>
       <w:r>
@@ -2908,8 +2883,13 @@
     </w:p>
     <w:p>
       <w:pPr>
-        <w:pStyle w:val="NormalWeb"/>
-      </w:pPr>
+        <w:pStyle w:val="Ttulo3"/>
+        <w:jc w:val="center"/>
+      </w:pPr>
+      <w:r>
+        <w:lastRenderedPageBreak/>
+        <w:t>Explicación de funcionamiento</w:t>
+      </w:r>
     </w:p>
     <w:p>
       <w:pPr>
@@ -2974,6 +2954,23 @@
           </wp:inline>
         </w:drawing>
       </w:r>
+    </w:p>
+    <w:p>
+      <w:pPr>
+        <w:pStyle w:val="Ttulo3"/>
+        <w:jc w:val="center"/>
+        <w:rPr>
+          <w:noProof/>
+        </w:rPr>
+      </w:pPr>
+      <w:r>
+        <w:rPr>
+          <w:noProof/>
+        </w:rPr>
+        <w:t>Diagrama</w:t>
+      </w:r>
+      <w:bookmarkStart w:id="0" w:name="_GoBack"/>
+      <w:bookmarkEnd w:id="0"/>
     </w:p>
     <w:p>
       <w:pPr>

</xml_diff>